<commit_message>
Cập nhật đặc tả xử lý QLNV + QLSK
</commit_message>
<xml_diff>
--- a/Project_Document/Đặc tả xử lý/Đặc tả xử lý QLNV+ QLSK.docx
+++ b/Project_Document/Đặc tả xử lý/Đặc tả xử lý QLNV+ QLSK.docx
@@ -40,7 +40,22 @@
         </w:numPr>
       </w:pPr>
       <w:r>
-        <w:t>Input: thông tin nv</w:t>
+        <w:rPr>
+          <w:b/>
+        </w:rPr>
+        <w:t>Input</w:t>
+      </w:r>
+      <w:r>
+        <w:t xml:space="preserve">: </w:t>
+      </w:r>
+      <w:r>
+        <w:t xml:space="preserve">Thông </w:t>
+      </w:r>
+      <w:r>
+        <w:t>tin nhân viên (HoTen, Email, Chuc vu)</w:t>
+      </w:r>
+      <w:r>
+        <w:t>.</w:t>
       </w:r>
     </w:p>
     <w:p>
@@ -52,7 +67,19 @@
         </w:numPr>
       </w:pPr>
       <w:r>
-        <w:t>Các xử lý: lưu dữ liệu nv</w:t>
+        <w:rPr>
+          <w:b/>
+        </w:rPr>
+        <w:t xml:space="preserve">Output: </w:t>
+      </w:r>
+      <w:r>
+        <w:t xml:space="preserve">Thông </w:t>
+      </w:r>
+      <w:r>
+        <w:t>báo thành công/không thành công</w:t>
+      </w:r>
+      <w:r>
+        <w:t>.</w:t>
       </w:r>
     </w:p>
     <w:p>
@@ -64,7 +91,144 @@
         </w:numPr>
       </w:pPr>
       <w:r>
-        <w:t>Output: thông báo thành công/không hợp lệ</w:t>
+        <w:rPr>
+          <w:b/>
+        </w:rPr>
+        <w:t>Các xử lý:</w:t>
+      </w:r>
+      <w:r>
+        <w:t xml:space="preserve"> Thêm 1 nhân viên vào bảng </w:t>
+      </w:r>
+      <w:r>
+        <w:rPr>
+          <w:b/>
+        </w:rPr>
+        <w:t>NHANVIEN</w:t>
+      </w:r>
+      <w:r>
+        <w:rPr>
+          <w:b/>
+        </w:rPr>
+        <w:t xml:space="preserve">, </w:t>
+      </w:r>
+      <w:r>
+        <w:t>l</w:t>
+      </w:r>
+      <w:r>
+        <w:t xml:space="preserve">oad danh sách tên chức vụ từ bảng </w:t>
+      </w:r>
+      <w:r>
+        <w:rPr>
+          <w:b/>
+        </w:rPr>
+        <w:t>NHOMNGUOIDUNG.</w:t>
+      </w:r>
+    </w:p>
+    <w:p>
+      <w:pPr>
+        <w:ind w:firstLine="720"/>
+      </w:pPr>
+      <w:r>
+        <w:t>Các bước thực hiện:</w:t>
+      </w:r>
+    </w:p>
+    <w:p>
+      <w:pPr>
+        <w:pStyle w:val="ListParagraph"/>
+        <w:numPr>
+          <w:ilvl w:val="1"/>
+          <w:numId w:val="1"/>
+        </w:numPr>
+      </w:pPr>
+      <w:r>
+        <w:rPr>
+          <w:b/>
+        </w:rPr>
+        <w:t xml:space="preserve">B1: </w:t>
+      </w:r>
+      <w:r>
+        <w:t xml:space="preserve">Load danh sách </w:t>
+      </w:r>
+      <w:r>
+        <w:t xml:space="preserve">tên chức vụ từ bảng </w:t>
+      </w:r>
+      <w:r>
+        <w:rPr>
+          <w:b/>
+        </w:rPr>
+        <w:t>NHOMNGUOIDUNG.</w:t>
+      </w:r>
+    </w:p>
+    <w:p>
+      <w:pPr>
+        <w:pStyle w:val="ListParagraph"/>
+        <w:numPr>
+          <w:ilvl w:val="1"/>
+          <w:numId w:val="1"/>
+        </w:numPr>
+      </w:pPr>
+      <w:r>
+        <w:rPr>
+          <w:b/>
+        </w:rPr>
+        <w:t>B1:</w:t>
+      </w:r>
+      <w:r>
+        <w:t xml:space="preserve"> Nhận dữ liệu từ bàn phím</w:t>
+      </w:r>
+      <w:r>
+        <w:t>.</w:t>
+      </w:r>
+    </w:p>
+    <w:p>
+      <w:pPr>
+        <w:pStyle w:val="ListParagraph"/>
+        <w:numPr>
+          <w:ilvl w:val="1"/>
+          <w:numId w:val="1"/>
+        </w:numPr>
+      </w:pPr>
+      <w:r>
+        <w:rPr>
+          <w:b/>
+        </w:rPr>
+        <w:t xml:space="preserve">B2: </w:t>
+      </w:r>
+      <w:r>
+        <w:t xml:space="preserve">Thêm 1 nhân viên vào bảng </w:t>
+      </w:r>
+      <w:r>
+        <w:rPr>
+          <w:b/>
+        </w:rPr>
+        <w:t>NHANVIEN</w:t>
+      </w:r>
+      <w:r>
+        <w:rPr>
+          <w:b/>
+        </w:rPr>
+        <w:t>.</w:t>
+      </w:r>
+    </w:p>
+    <w:p>
+      <w:pPr>
+        <w:pStyle w:val="ListParagraph"/>
+        <w:numPr>
+          <w:ilvl w:val="1"/>
+          <w:numId w:val="1"/>
+        </w:numPr>
+      </w:pPr>
+      <w:r>
+        <w:rPr>
+          <w:b/>
+        </w:rPr>
+        <w:t>B3:</w:t>
+      </w:r>
+      <w:r>
+        <w:t xml:space="preserve"> Thông báo lưu thành công</w:t>
+      </w:r>
+      <w:r>
+        <w:t>.</w:t>
       </w:r>
     </w:p>
     <w:p>
@@ -82,10 +246,7 @@
         <w:t>Phân quyền</w:t>
       </w:r>
       <w:r>
-        <w:t>: mỗi chức  vụ có một nhóm quyền, một nhân viên có thể làm 1 hoặc nhiều chức vụ.</w:t>
-      </w:r>
-      <w:r>
-        <w:t xml:space="preserve">  Khi hiệu trưởng muốn thêm hoặc thay đổi chức vụ của một nhân viên, nhập mã nhân viên để hiện các chức vụ hiện có của nhân viên-&gt;Thêm/Cập nhật bản Quyền hạn.</w:t>
+        <w:t xml:space="preserve">: </w:t>
       </w:r>
     </w:p>
     <w:p>
@@ -97,7 +258,19 @@
         </w:numPr>
       </w:pPr>
       <w:r>
-        <w:t>Input: mã nhân viên</w:t>
+        <w:rPr>
+          <w:b/>
+        </w:rPr>
+        <w:t>Input</w:t>
+      </w:r>
+      <w:r>
+        <w:t xml:space="preserve">: </w:t>
+      </w:r>
+      <w:r>
+        <w:rPr>
+          <w:b/>
+        </w:rPr>
+        <w:t>MaNhanVien</w:t>
       </w:r>
     </w:p>
     <w:p>
@@ -109,7 +282,13 @@
         </w:numPr>
       </w:pPr>
       <w:r>
-        <w:t>Các xử lý: load dữ liệu từ bảng Quyền hạn, thêm/thay đổi dữ liệu bảng Quyền Hạn.</w:t>
+        <w:rPr>
+          <w:b/>
+        </w:rPr>
+        <w:t xml:space="preserve">Output: </w:t>
+      </w:r>
+      <w:r>
+        <w:t>các nhiệm vụ, thông báo cập nhật thành công.</w:t>
       </w:r>
     </w:p>
     <w:p>
@@ -121,136 +300,846 @@
         </w:numPr>
       </w:pPr>
       <w:r>
-        <w:t>Ouput: thông báo cập nhật hoàn tất.</w:t>
-      </w:r>
-      <w:bookmarkStart w:id="0" w:name="_GoBack"/>
+        <w:rPr>
+          <w:b/>
+        </w:rPr>
+        <w:t>Các xử lý:</w:t>
+      </w:r>
+      <w:r>
+        <w:t xml:space="preserve"> </w:t>
+      </w:r>
+      <w:r>
+        <w:t>Load</w:t>
+      </w:r>
+      <w:r>
+        <w:t xml:space="preserve"> nhiệm vụ </w:t>
+      </w:r>
+      <w:r>
+        <w:t xml:space="preserve">theo </w:t>
+      </w:r>
+      <w:r>
+        <w:rPr>
+          <w:b/>
+        </w:rPr>
+        <w:t>MaNhanVien</w:t>
+      </w:r>
+      <w:r>
+        <w:t xml:space="preserve">, </w:t>
+      </w:r>
+      <w:r>
+        <w:t xml:space="preserve">Cập nhật bảng </w:t>
+      </w:r>
+      <w:r>
+        <w:rPr>
+          <w:b/>
+        </w:rPr>
+        <w:t>QUYENHAN</w:t>
+      </w:r>
+    </w:p>
+    <w:p>
+      <w:pPr>
+        <w:ind w:firstLine="720"/>
+      </w:pPr>
+      <w:r>
+        <w:t>Các bước thực hiện:</w:t>
+      </w:r>
+    </w:p>
+    <w:p>
+      <w:pPr>
+        <w:pStyle w:val="ListParagraph"/>
+        <w:numPr>
+          <w:ilvl w:val="1"/>
+          <w:numId w:val="1"/>
+        </w:numPr>
+      </w:pPr>
+      <w:r>
+        <w:rPr>
+          <w:b/>
+        </w:rPr>
+        <w:t>B1</w:t>
+      </w:r>
+      <w:r>
+        <w:t xml:space="preserve">: </w:t>
+      </w:r>
+      <w:r>
+        <w:t xml:space="preserve">Nhận </w:t>
+      </w:r>
+      <w:r>
+        <w:rPr>
+          <w:b/>
+        </w:rPr>
+        <w:t>MaNhanVien</w:t>
+      </w:r>
+      <w:r>
+        <w:rPr>
+          <w:b/>
+        </w:rPr>
+        <w:t xml:space="preserve"> </w:t>
+      </w:r>
+      <w:r>
+        <w:t>từ bàn phím</w:t>
+      </w:r>
+    </w:p>
+    <w:p>
+      <w:pPr>
+        <w:pStyle w:val="ListParagraph"/>
+        <w:numPr>
+          <w:ilvl w:val="1"/>
+          <w:numId w:val="1"/>
+        </w:numPr>
+      </w:pPr>
+      <w:r>
+        <w:rPr>
+          <w:b/>
+        </w:rPr>
+        <w:t>B2</w:t>
+      </w:r>
+      <w:r>
+        <w:t>: Load nhiệm vụ của nhân viên đó</w:t>
+      </w:r>
+    </w:p>
+    <w:p>
+      <w:pPr>
+        <w:pStyle w:val="ListParagraph"/>
+        <w:numPr>
+          <w:ilvl w:val="1"/>
+          <w:numId w:val="1"/>
+        </w:numPr>
+      </w:pPr>
+      <w:r>
+        <w:rPr>
+          <w:b/>
+        </w:rPr>
+        <w:t>B3</w:t>
+      </w:r>
+      <w:r>
+        <w:t xml:space="preserve">: </w:t>
+      </w:r>
+      <w:r>
+        <w:t xml:space="preserve">Nhận dữ liệu </w:t>
+      </w:r>
+      <w:r>
+        <w:t>nhiệm vụ</w:t>
+      </w:r>
+      <w:r>
+        <w:t xml:space="preserve"> từ bàn phím</w:t>
+      </w:r>
+    </w:p>
+    <w:p>
+      <w:pPr>
+        <w:pStyle w:val="ListParagraph"/>
+        <w:numPr>
+          <w:ilvl w:val="1"/>
+          <w:numId w:val="1"/>
+        </w:numPr>
+      </w:pPr>
+      <w:r>
+        <w:rPr>
+          <w:b/>
+        </w:rPr>
+        <w:t>B4</w:t>
+      </w:r>
+      <w:r>
+        <w:t xml:space="preserve">: Cập nhật bảng </w:t>
+      </w:r>
+      <w:r>
+        <w:rPr>
+          <w:b/>
+        </w:rPr>
+        <w:t>QUYENHAN</w:t>
+      </w:r>
+    </w:p>
+    <w:p>
+      <w:pPr>
+        <w:pStyle w:val="Heading1"/>
+      </w:pPr>
+      <w:r>
+        <w:t>Quản lý Sức khỏe</w:t>
+      </w:r>
+    </w:p>
+    <w:p>
+      <w:pPr>
+        <w:pStyle w:val="ListParagraph"/>
+        <w:numPr>
+          <w:ilvl w:val="0"/>
+          <w:numId w:val="2"/>
+        </w:numPr>
+      </w:pPr>
+      <w:r>
+        <w:rPr>
+          <w:b/>
+        </w:rPr>
+        <w:t>Lấy sổ khám</w:t>
+      </w:r>
+      <w:r>
+        <w:t xml:space="preserve">: </w:t>
+      </w:r>
+      <w:r>
+        <w:t xml:space="preserve"> </w:t>
+      </w:r>
+    </w:p>
+    <w:p>
+      <w:pPr>
+        <w:pStyle w:val="ListParagraph"/>
+        <w:numPr>
+          <w:ilvl w:val="1"/>
+          <w:numId w:val="2"/>
+        </w:numPr>
+      </w:pPr>
+      <w:r>
+        <w:rPr>
+          <w:b/>
+        </w:rPr>
+        <w:t>Input:</w:t>
+      </w:r>
+      <w:r>
+        <w:t xml:space="preserve">  </w:t>
+      </w:r>
+      <w:r>
+        <w:t xml:space="preserve">Ngày </w:t>
+      </w:r>
+      <w:r>
+        <w:t>thực hiện (tự động), Khối, lớp, Mã học sinh.</w:t>
+      </w:r>
+    </w:p>
+    <w:p>
+      <w:pPr>
+        <w:pStyle w:val="ListParagraph"/>
+        <w:numPr>
+          <w:ilvl w:val="1"/>
+          <w:numId w:val="2"/>
+        </w:numPr>
+      </w:pPr>
+      <w:r>
+        <w:rPr>
+          <w:b/>
+        </w:rPr>
+        <w:t>Các xử lý:</w:t>
+      </w:r>
+      <w:r>
+        <w:t xml:space="preserve"> </w:t>
+      </w:r>
+      <w:r>
+        <w:t xml:space="preserve">Load </w:t>
+      </w:r>
+      <w:r>
+        <w:t xml:space="preserve">danh sách </w:t>
+      </w:r>
+      <w:r>
+        <w:rPr>
+          <w:b/>
+        </w:rPr>
+        <w:t xml:space="preserve">MaTreEm </w:t>
+      </w:r>
+      <w:r>
+        <w:t xml:space="preserve">theo khối + lớp, </w:t>
+      </w:r>
+      <w:r>
+        <w:t>set thông tin khám về “v</w:t>
+      </w:r>
+      <w:r>
+        <w:t>.</w:t>
+      </w:r>
+    </w:p>
+    <w:p>
+      <w:pPr>
+        <w:pStyle w:val="ListParagraph"/>
+        <w:numPr>
+          <w:ilvl w:val="1"/>
+          <w:numId w:val="2"/>
+        </w:numPr>
+      </w:pPr>
+      <w:r>
+        <w:rPr>
+          <w:b/>
+        </w:rPr>
+        <w:t xml:space="preserve">Output: </w:t>
+      </w:r>
+      <w:r>
+        <w:t>Thông tin học sinh (Họ tên, ngày sinh).</w:t>
+      </w:r>
+    </w:p>
+    <w:p>
+      <w:pPr>
+        <w:ind w:firstLine="720"/>
+      </w:pPr>
+      <w:r>
+        <w:t xml:space="preserve">Các bước thực hiện: </w:t>
+      </w:r>
+    </w:p>
+    <w:p>
+      <w:pPr>
+        <w:pStyle w:val="ListParagraph"/>
+        <w:numPr>
+          <w:ilvl w:val="1"/>
+          <w:numId w:val="2"/>
+        </w:numPr>
+      </w:pPr>
+      <w:r>
+        <w:rPr>
+          <w:b/>
+        </w:rPr>
+        <w:t>B1</w:t>
+      </w:r>
+      <w:r>
+        <w:t>: Nhân viên chọn khối, lớp.</w:t>
+      </w:r>
+    </w:p>
+    <w:p>
+      <w:pPr>
+        <w:pStyle w:val="ListParagraph"/>
+        <w:numPr>
+          <w:ilvl w:val="1"/>
+          <w:numId w:val="2"/>
+        </w:numPr>
+      </w:pPr>
+      <w:r>
+        <w:rPr>
+          <w:b/>
+        </w:rPr>
+        <w:t>B2</w:t>
+      </w:r>
+      <w:r>
+        <w:t xml:space="preserve">: Load dữ liệu </w:t>
+      </w:r>
+      <w:r>
+        <w:rPr>
+          <w:b/>
+        </w:rPr>
+        <w:t xml:space="preserve">TREEM, </w:t>
+      </w:r>
+      <w:r>
+        <w:t>lấy danh sách mã trẻ em theo khối, lớp. Danh sách</w:t>
+      </w:r>
+      <w:r>
+        <w:t xml:space="preserve"> được sắp xếp theo </w:t>
+      </w:r>
+      <w:r>
+        <w:rPr>
+          <w:b/>
+        </w:rPr>
+        <w:t>MaTre</w:t>
+      </w:r>
+      <w:r>
+        <w:t xml:space="preserve"> tăng dần.</w:t>
+      </w:r>
+    </w:p>
+    <w:p>
+      <w:pPr>
+        <w:pStyle w:val="ListParagraph"/>
+        <w:numPr>
+          <w:ilvl w:val="1"/>
+          <w:numId w:val="2"/>
+        </w:numPr>
+      </w:pPr>
+      <w:r>
+        <w:rPr>
+          <w:b/>
+        </w:rPr>
+        <w:t>B3</w:t>
+      </w:r>
+      <w:r>
+        <w:t>: N</w:t>
+      </w:r>
+      <w:r>
+        <w:t>hân viên nhấn kế tiếp để đến mã học sinh tiếp theo.</w:t>
+      </w:r>
+      <w:r>
+        <w:t xml:space="preserve"> </w:t>
+      </w:r>
+      <w:r>
+        <w:t>Nếu học sinh vắng</w:t>
+      </w:r>
+      <w:r>
+        <w:t xml:space="preserve"> đến </w:t>
+      </w:r>
+      <w:r>
+        <w:rPr>
+          <w:b/>
+        </w:rPr>
+        <w:t xml:space="preserve">B4. </w:t>
+      </w:r>
+      <w:r>
+        <w:t xml:space="preserve">Ngược lại, đến </w:t>
+      </w:r>
+      <w:r>
+        <w:rPr>
+          <w:b/>
+        </w:rPr>
+        <w:t>B5.</w:t>
+      </w:r>
+    </w:p>
+    <w:p>
+      <w:pPr>
+        <w:pStyle w:val="ListParagraph"/>
+        <w:numPr>
+          <w:ilvl w:val="1"/>
+          <w:numId w:val="2"/>
+        </w:numPr>
+      </w:pPr>
+      <w:r>
+        <w:rPr>
+          <w:b/>
+        </w:rPr>
+        <w:t>B4</w:t>
+      </w:r>
+      <w:r>
+        <w:t xml:space="preserve">: </w:t>
+      </w:r>
+      <w:r>
+        <w:t xml:space="preserve">Hệ </w:t>
+      </w:r>
+      <w:r>
+        <w:t>thống tự set thông tin khám sư</w:t>
+      </w:r>
+      <w:r>
+        <w:t>́c khỏe về “v”.</w:t>
+      </w:r>
+    </w:p>
+    <w:p>
+      <w:pPr>
+        <w:pStyle w:val="ListParagraph"/>
+        <w:numPr>
+          <w:ilvl w:val="1"/>
+          <w:numId w:val="2"/>
+        </w:numPr>
+      </w:pPr>
+      <w:r>
+        <w:rPr>
+          <w:b/>
+        </w:rPr>
+        <w:t>B5:</w:t>
+      </w:r>
+      <w:r>
+        <w:t xml:space="preserve"> Load </w:t>
+      </w:r>
+      <w:r>
+        <w:rPr>
+          <w:b/>
+        </w:rPr>
+        <w:t>MaTre</w:t>
+      </w:r>
+      <w:r>
+        <w:t xml:space="preserve"> kế tiếp.</w:t>
+      </w:r>
+    </w:p>
+    <w:p>
+      <w:pPr>
+        <w:ind w:left="1080"/>
+      </w:pPr>
+    </w:p>
+    <w:p>
+      <w:pPr>
+        <w:pStyle w:val="ListParagraph"/>
+        <w:numPr>
+          <w:ilvl w:val="0"/>
+          <w:numId w:val="2"/>
+        </w:numPr>
+        <w:rPr>
+          <w:b/>
+        </w:rPr>
+      </w:pPr>
+      <w:r>
+        <w:rPr>
+          <w:b/>
+        </w:rPr>
+        <w:t>Ghi kết quả</w:t>
+      </w:r>
+      <w:r>
+        <w:rPr>
+          <w:b/>
+        </w:rPr>
+        <w:t xml:space="preserve">: </w:t>
+      </w:r>
+    </w:p>
+    <w:p>
+      <w:pPr>
+        <w:pStyle w:val="ListParagraph"/>
+        <w:numPr>
+          <w:ilvl w:val="1"/>
+          <w:numId w:val="2"/>
+        </w:numPr>
+      </w:pPr>
+      <w:r>
+        <w:rPr>
+          <w:b/>
+        </w:rPr>
+        <w:t>Input:</w:t>
+      </w:r>
+      <w:r>
+        <w:t xml:space="preserve"> Thông tin khám sức khỏe.</w:t>
+      </w:r>
+      <w:r>
+        <w:t xml:space="preserve"> </w:t>
+      </w:r>
+    </w:p>
+    <w:p>
+      <w:pPr>
+        <w:pStyle w:val="ListParagraph"/>
+        <w:numPr>
+          <w:ilvl w:val="1"/>
+          <w:numId w:val="2"/>
+        </w:numPr>
+      </w:pPr>
+      <w:r>
+        <w:rPr>
+          <w:b/>
+        </w:rPr>
+        <w:t xml:space="preserve">Các xử lý: </w:t>
+      </w:r>
+      <w:r>
+        <w:t xml:space="preserve"> </w:t>
+      </w:r>
+      <w:r>
+        <w:t>T</w:t>
+      </w:r>
+      <w:r>
+        <w:t xml:space="preserve">hêm một phiếu khám vào bảng </w:t>
+      </w:r>
+      <w:r>
+        <w:rPr>
+          <w:b/>
+        </w:rPr>
+        <w:t>PHIEUSUCKHOE.</w:t>
+      </w:r>
+    </w:p>
+    <w:p>
+      <w:pPr>
+        <w:pStyle w:val="ListParagraph"/>
+        <w:numPr>
+          <w:ilvl w:val="1"/>
+          <w:numId w:val="2"/>
+        </w:numPr>
+      </w:pPr>
+      <w:r>
+        <w:rPr>
+          <w:b/>
+        </w:rPr>
+        <w:t xml:space="preserve">Ouput: </w:t>
+      </w:r>
+      <w:r>
+        <w:t>Thông báo ghi nhận thành công.</w:t>
+      </w:r>
+    </w:p>
+    <w:p>
+      <w:r>
+        <w:t>Các bước thực hiện:</w:t>
+      </w:r>
+    </w:p>
+    <w:p>
+      <w:pPr>
+        <w:pStyle w:val="ListParagraph"/>
+        <w:numPr>
+          <w:ilvl w:val="1"/>
+          <w:numId w:val="2"/>
+        </w:numPr>
+      </w:pPr>
+      <w:r>
+        <w:rPr>
+          <w:b/>
+        </w:rPr>
+        <w:t>B1</w:t>
+      </w:r>
+      <w:r>
+        <w:t>:</w:t>
+      </w:r>
+      <w:r>
+        <w:t xml:space="preserve"> Nhận dữ liệu </w:t>
+      </w:r>
+      <w:r>
+        <w:t xml:space="preserve">khám sức khỏe </w:t>
+      </w:r>
+      <w:r>
+        <w:t>từ bàn phím</w:t>
+      </w:r>
+    </w:p>
+    <w:p>
+      <w:pPr>
+        <w:pStyle w:val="ListParagraph"/>
+        <w:numPr>
+          <w:ilvl w:val="1"/>
+          <w:numId w:val="2"/>
+        </w:numPr>
+      </w:pPr>
+      <w:r>
+        <w:rPr>
+          <w:b/>
+        </w:rPr>
+        <w:t xml:space="preserve">B2: </w:t>
+      </w:r>
+      <w:r>
+        <w:t>Kiểm tra dữ liệu có được điền đầy đủ.</w:t>
+      </w:r>
+    </w:p>
+    <w:p>
+      <w:pPr>
+        <w:pStyle w:val="ListParagraph"/>
+        <w:numPr>
+          <w:ilvl w:val="1"/>
+          <w:numId w:val="2"/>
+        </w:numPr>
+      </w:pPr>
+      <w:r>
+        <w:rPr>
+          <w:b/>
+        </w:rPr>
+        <w:t>B3</w:t>
+      </w:r>
+      <w:r>
+        <w:t xml:space="preserve">: </w:t>
+      </w:r>
+      <w:r>
+        <w:t xml:space="preserve">Thêm một phiếu khám vào bảng </w:t>
+      </w:r>
+      <w:r>
+        <w:rPr>
+          <w:b/>
+        </w:rPr>
+        <w:t>PHIEUSUCKHOE.</w:t>
+      </w:r>
+    </w:p>
+    <w:p>
+      <w:pPr>
+        <w:pStyle w:val="ListParagraph"/>
+        <w:numPr>
+          <w:ilvl w:val="1"/>
+          <w:numId w:val="2"/>
+        </w:numPr>
+      </w:pPr>
+      <w:r>
+        <w:rPr>
+          <w:b/>
+        </w:rPr>
+        <w:t xml:space="preserve">B4: </w:t>
+      </w:r>
+      <w:r>
+        <w:t>Thông báo lưu thành công.</w:t>
+      </w:r>
+    </w:p>
+    <w:p>
+      <w:pPr>
+        <w:pStyle w:val="ListParagraph"/>
+      </w:pPr>
+    </w:p>
+    <w:p>
+      <w:pPr>
+        <w:pStyle w:val="ListParagraph"/>
+        <w:numPr>
+          <w:ilvl w:val="0"/>
+          <w:numId w:val="2"/>
+        </w:numPr>
+      </w:pPr>
+      <w:r>
+        <w:rPr>
+          <w:b/>
+        </w:rPr>
+        <w:t>Xem thông tin khám</w:t>
+      </w:r>
+      <w:r>
+        <w:t>:  có thể xem thông tin theo (Năm+ tháng+ khối+ lớp) (Năm +tháng+khối) (Năm + tháng + lớp) (Năm + tháng + lớp+ mã học sinh) (Mã học sinh). ID xếp từ cao tới thấp.</w:t>
+      </w:r>
+      <w:r>
+        <w:t xml:space="preserve"> Nhân viên chọn 1 cell rồi bấm button chỉnh sửa để chỉnh sửa. Sau đó nhấn lưu để lưu lại.</w:t>
+      </w:r>
+    </w:p>
+    <w:p>
+      <w:pPr>
+        <w:pStyle w:val="ListParagraph"/>
+        <w:numPr>
+          <w:ilvl w:val="1"/>
+          <w:numId w:val="2"/>
+        </w:numPr>
+      </w:pPr>
+      <w:r>
+        <w:rPr>
+          <w:b/>
+        </w:rPr>
+        <w:t>Input</w:t>
+      </w:r>
+      <w:r>
+        <w:t xml:space="preserve">:  </w:t>
+      </w:r>
+      <w:r>
+        <w:rPr>
+          <w:b/>
+        </w:rPr>
+        <w:t>Năm, tháng khối, lớp</w:t>
+      </w:r>
+      <w:r>
+        <w:rPr>
+          <w:b/>
+        </w:rPr>
+        <w:t>, mã trẻ</w:t>
+      </w:r>
+      <w:r>
+        <w:t xml:space="preserve"> (</w:t>
+      </w:r>
+      <w:r>
+        <w:rPr>
+          <w:b/>
+        </w:rPr>
+        <w:t>Năm tháng</w:t>
+      </w:r>
+      <w:r>
+        <w:t xml:space="preserve"> là bắt buộc phải có)</w:t>
+      </w:r>
+      <w:r>
+        <w:t>.</w:t>
+      </w:r>
+    </w:p>
+    <w:p>
+      <w:pPr>
+        <w:pStyle w:val="ListParagraph"/>
+        <w:numPr>
+          <w:ilvl w:val="1"/>
+          <w:numId w:val="2"/>
+        </w:numPr>
+      </w:pPr>
+      <w:r>
+        <w:rPr>
+          <w:b/>
+        </w:rPr>
+        <w:t>Các xử lý:</w:t>
+      </w:r>
+      <w:r>
+        <w:t xml:space="preserve"> </w:t>
+      </w:r>
+      <w:bookmarkStart w:id="0" w:name="OLE_LINK1"/>
+      <w:bookmarkStart w:id="1" w:name="OLE_LINK2"/>
+      <w:r>
+        <w:t xml:space="preserve">Load </w:t>
+      </w:r>
+      <w:r>
+        <w:t>ds Phiếu sức khỏe</w:t>
+      </w:r>
       <w:bookmarkEnd w:id="0"/>
-    </w:p>
-    <w:p>
-      <w:pPr>
-        <w:pStyle w:val="Heading1"/>
-      </w:pPr>
-      <w:r>
-        <w:t>Quản lý Sức khỏe</w:t>
-      </w:r>
-    </w:p>
-    <w:p>
-      <w:pPr>
-        <w:pStyle w:val="ListParagraph"/>
-        <w:numPr>
-          <w:ilvl w:val="0"/>
-          <w:numId w:val="2"/>
-        </w:numPr>
-      </w:pPr>
-      <w:r>
-        <w:rPr>
-          <w:b/>
-        </w:rPr>
-        <w:t>Lấy sổ khám</w:t>
-      </w:r>
-      <w:r>
-        <w:t xml:space="preserve">: </w:t>
+      <w:bookmarkEnd w:id="1"/>
+      <w:r>
+        <w:t>, update ds Phiếu khám sức khỏe</w:t>
+      </w:r>
+      <w:r>
+        <w:t>.</w:t>
+      </w:r>
+    </w:p>
+    <w:p>
+      <w:pPr>
+        <w:pStyle w:val="ListParagraph"/>
+        <w:numPr>
+          <w:ilvl w:val="1"/>
+          <w:numId w:val="2"/>
+        </w:numPr>
+      </w:pPr>
+      <w:r>
+        <w:rPr>
+          <w:b/>
+        </w:rPr>
+        <w:t>Output:</w:t>
+      </w:r>
+      <w:r>
+        <w:t xml:space="preserve"> Danh sách Phiếu sức khỏe tìm kiếm được.</w:t>
+      </w:r>
+      <w:r>
+        <w:t xml:space="preserve"> Thông báo cập nhật thành công.</w:t>
+      </w:r>
+    </w:p>
+    <w:p>
+      <w:pPr>
+        <w:ind w:left="720"/>
+      </w:pPr>
+      <w:r>
+        <w:t xml:space="preserve">Các bước thực hiện: </w:t>
+      </w:r>
+    </w:p>
+    <w:p>
+      <w:pPr>
+        <w:pStyle w:val="ListParagraph"/>
+        <w:numPr>
+          <w:ilvl w:val="1"/>
+          <w:numId w:val="2"/>
+        </w:numPr>
+      </w:pPr>
+      <w:r>
+        <w:rPr>
+          <w:b/>
+        </w:rPr>
+        <w:t>B1</w:t>
+      </w:r>
+      <w:r>
+        <w:t xml:space="preserve">: Nhận dữ liệu </w:t>
+      </w:r>
+      <w:bookmarkStart w:id="2" w:name="OLE_LINK3"/>
+      <w:bookmarkStart w:id="3" w:name="OLE_LINK4"/>
+      <w:r>
+        <w:rPr>
+          <w:b/>
+        </w:rPr>
+        <w:t>n</w:t>
+      </w:r>
+      <w:r>
+        <w:rPr>
+          <w:b/>
+        </w:rPr>
+        <w:t>ăm, tháng khối, lớp</w:t>
+      </w:r>
+      <w:r>
+        <w:rPr>
+          <w:b/>
+        </w:rPr>
+        <w:t>, mã trẻ</w:t>
       </w:r>
       <w:r>
         <w:t xml:space="preserve"> </w:t>
       </w:r>
-      <w:r>
-        <w:t>xem thông tin học sinh để gọi tên, sau khi chọn khối, lớp, mã học sinh đầu tiên sẽ được cập nhật lên , nhân viên nhấn kế tiếp để đến mã học sinh tiếp theo. Danh sách học sinh được sắp xếp theo tên A-Z. Nếu học sinh vắng, hệ thống tự set thông tin khám sức khỏe về “v” và load mã hs kế tiếp.</w:t>
-      </w:r>
-    </w:p>
-    <w:p>
-      <w:pPr>
-        <w:pStyle w:val="ListParagraph"/>
-        <w:numPr>
-          <w:ilvl w:val="1"/>
-          <w:numId w:val="2"/>
-        </w:numPr>
-      </w:pPr>
-      <w:r>
-        <w:t xml:space="preserve">Input: </w:t>
-      </w:r>
-      <w:r>
-        <w:t xml:space="preserve"> ngày thực hiện (tự động), Khối, lớp, Mã học sinh.</w:t>
-      </w:r>
-    </w:p>
-    <w:p>
-      <w:pPr>
-        <w:pStyle w:val="ListParagraph"/>
-        <w:numPr>
-          <w:ilvl w:val="1"/>
-          <w:numId w:val="2"/>
-        </w:numPr>
-      </w:pPr>
-      <w:r>
-        <w:t xml:space="preserve">Các xử lý: load mã học sinh kế tiếp, set thông tin khám về “v”, </w:t>
-      </w:r>
-    </w:p>
-    <w:p>
-      <w:pPr>
-        <w:pStyle w:val="ListParagraph"/>
-        <w:numPr>
-          <w:ilvl w:val="1"/>
-          <w:numId w:val="2"/>
-        </w:numPr>
-      </w:pPr>
-      <w:r>
-        <w:t>Output: Thông tin học sinh (Họ tên, ngày sinh).</w:t>
-      </w:r>
-    </w:p>
-    <w:p>
-      <w:pPr>
-        <w:pStyle w:val="ListParagraph"/>
-        <w:numPr>
-          <w:ilvl w:val="0"/>
-          <w:numId w:val="2"/>
-        </w:numPr>
-        <w:rPr>
-          <w:b/>
-        </w:rPr>
-      </w:pPr>
-      <w:r>
-        <w:rPr>
-          <w:b/>
-        </w:rPr>
-        <w:t>Ghi kết quả</w:t>
-      </w:r>
-      <w:r>
-        <w:rPr>
-          <w:b/>
-        </w:rPr>
-        <w:t xml:space="preserve">: </w:t>
-      </w:r>
-    </w:p>
-    <w:p>
-      <w:pPr>
-        <w:pStyle w:val="ListParagraph"/>
-        <w:numPr>
-          <w:ilvl w:val="1"/>
-          <w:numId w:val="2"/>
-        </w:numPr>
-      </w:pPr>
-      <w:r>
-        <w:t>Input: Thông tin khám sức khỏe.</w:t>
-      </w:r>
-    </w:p>
-    <w:p>
-      <w:pPr>
-        <w:pStyle w:val="ListParagraph"/>
-        <w:numPr>
-          <w:ilvl w:val="1"/>
-          <w:numId w:val="2"/>
-        </w:numPr>
-      </w:pPr>
-      <w:r>
-        <w:t xml:space="preserve">Các xử lý: </w:t>
-      </w:r>
-      <w:r>
-        <w:t xml:space="preserve">ghi dữ liệu khám xuống  bảng </w:t>
-      </w:r>
-      <w:r>
-        <w:t>Phiếu sức khỏe</w:t>
-      </w:r>
-      <w:r>
+      <w:bookmarkEnd w:id="2"/>
+      <w:bookmarkEnd w:id="3"/>
+      <w:r>
+        <w:t>từ bàn phím</w:t>
+      </w:r>
+    </w:p>
+    <w:p>
+      <w:pPr>
+        <w:pStyle w:val="ListParagraph"/>
+        <w:numPr>
+          <w:ilvl w:val="1"/>
+          <w:numId w:val="2"/>
+        </w:numPr>
+      </w:pPr>
+      <w:r>
+        <w:rPr>
+          <w:b/>
+        </w:rPr>
+        <w:t xml:space="preserve">B2: </w:t>
+      </w:r>
+      <w:r>
+        <w:t>Loa</w:t>
+      </w:r>
+      <w:bookmarkStart w:id="4" w:name="_GoBack"/>
+      <w:bookmarkEnd w:id="4"/>
+      <w:r>
+        <w:t xml:space="preserve">d </w:t>
+      </w:r>
+      <w:r>
+        <w:t xml:space="preserve">ds </w:t>
+      </w:r>
+      <w:r>
+        <w:rPr>
+          <w:b/>
+        </w:rPr>
+        <w:t xml:space="preserve">PHIEUSUCKHOE </w:t>
+      </w:r>
+      <w:r>
+        <w:t xml:space="preserve">theo </w:t>
+      </w:r>
+      <w:r>
+        <w:rPr>
+          <w:b/>
+        </w:rPr>
+        <w:t>năm, tháng khối, lớp, mã trẻ</w:t>
+      </w:r>
+      <w:r>
+        <w:rPr>
+          <w:b/>
+        </w:rPr>
         <w:t>.</w:t>
       </w:r>
     </w:p>
@@ -263,107 +1152,107 @@
         </w:numPr>
       </w:pPr>
       <w:r>
-        <w:t>Ouput: Thông báo ghi nhận thành công.</w:t>
-      </w:r>
-    </w:p>
-    <w:p>
-      <w:pPr>
-        <w:pStyle w:val="ListParagraph"/>
-        <w:numPr>
-          <w:ilvl w:val="0"/>
-          <w:numId w:val="2"/>
-        </w:numPr>
-      </w:pPr>
-      <w:r>
-        <w:rPr>
-          <w:b/>
-        </w:rPr>
-        <w:t>Xem thông tin khám</w:t>
-      </w:r>
-      <w:r>
-        <w:t>:  có thể xem thông tin theo (Năm+</w:t>
-      </w:r>
-      <w:r>
-        <w:t xml:space="preserve"> tháng</w:t>
-      </w:r>
-      <w:r>
-        <w:t>+</w:t>
-      </w:r>
-      <w:r>
-        <w:t xml:space="preserve"> khối</w:t>
-      </w:r>
-      <w:r>
-        <w:t>+</w:t>
-      </w:r>
-      <w:r>
-        <w:t xml:space="preserve"> lớp</w:t>
-      </w:r>
-      <w:r>
-        <w:t>) (Năm +tháng+khối) (Năm + tháng + lớp) (</w:t>
-      </w:r>
-      <w:r>
-        <w:t>Năm + tháng + lớp</w:t>
-      </w:r>
-      <w:r>
-        <w:t>+ mã học sinh) (Mã học sinh). ID xếp từ cao tới thấp.</w:t>
-      </w:r>
-      <w:r>
-        <w:t xml:space="preserve"> Nhân viên chọn 1 cell rồi bấm button chỉnh sửa để chỉnh sửa. Sau đó nhấn lưu để lưu lại.</w:t>
-      </w:r>
-    </w:p>
-    <w:p>
-      <w:pPr>
-        <w:pStyle w:val="ListParagraph"/>
-        <w:numPr>
-          <w:ilvl w:val="1"/>
-          <w:numId w:val="2"/>
-        </w:numPr>
-      </w:pPr>
-      <w:r>
-        <w:t>Input:  Năm, tháng khối, lớp (Năm tháng là bắt buộc phải có)</w:t>
-      </w:r>
-      <w:r>
-        <w:t>.</w:t>
-      </w:r>
-    </w:p>
-    <w:p>
-      <w:pPr>
-        <w:pStyle w:val="ListParagraph"/>
-        <w:numPr>
-          <w:ilvl w:val="1"/>
-          <w:numId w:val="2"/>
-        </w:numPr>
-      </w:pPr>
-      <w:r>
-        <w:t>Các xử lý: load ds Phiếu sức khỏe</w:t>
-      </w:r>
-      <w:r>
-        <w:t>, update ds Phiếu khám sức khỏe</w:t>
-      </w:r>
-      <w:r>
-        <w:t>.</w:t>
-      </w:r>
-    </w:p>
-    <w:p>
-      <w:pPr>
-        <w:pStyle w:val="ListParagraph"/>
-        <w:numPr>
-          <w:ilvl w:val="1"/>
-          <w:numId w:val="2"/>
-        </w:numPr>
-      </w:pPr>
-      <w:r>
-        <w:t>Output: Danh sách Phiếu sức khỏe tìm kiếm được.</w:t>
-      </w:r>
-      <w:r>
-        <w:t xml:space="preserve"> Thông báo cập nhật thành công</w:t>
-      </w:r>
-      <w:r>
-        <w:rPr>
-          <w:lang w:val="en-US"/>
-        </w:rPr>
-        <w:t>.</w:t>
-      </w:r>
+        <w:rPr>
+          <w:b/>
+        </w:rPr>
+        <w:t xml:space="preserve">B3: </w:t>
+      </w:r>
+      <w:r>
+        <w:t xml:space="preserve">Nếu muốn chỉnh sửa, đến </w:t>
+      </w:r>
+      <w:r>
+        <w:rPr>
+          <w:b/>
+        </w:rPr>
+        <w:t>B4</w:t>
+      </w:r>
+      <w:r>
+        <w:rPr>
+          <w:b/>
+        </w:rPr>
+        <w:t xml:space="preserve">. </w:t>
+      </w:r>
+      <w:r>
+        <w:t>Ngược lại, kết thúc.</w:t>
+      </w:r>
+    </w:p>
+    <w:p>
+      <w:pPr>
+        <w:pStyle w:val="ListParagraph"/>
+        <w:numPr>
+          <w:ilvl w:val="1"/>
+          <w:numId w:val="2"/>
+        </w:numPr>
+      </w:pPr>
+      <w:r>
+        <w:rPr>
+          <w:b/>
+        </w:rPr>
+        <w:t xml:space="preserve">B4: </w:t>
+      </w:r>
+      <w:r>
+        <w:t xml:space="preserve">Nhận </w:t>
+      </w:r>
+      <w:r>
+        <w:t>dữ liệu chỉnh sửa từ bàn phím</w:t>
+      </w:r>
+    </w:p>
+    <w:p>
+      <w:pPr>
+        <w:pStyle w:val="ListParagraph"/>
+        <w:numPr>
+          <w:ilvl w:val="1"/>
+          <w:numId w:val="2"/>
+        </w:numPr>
+      </w:pPr>
+      <w:r>
+        <w:rPr>
+          <w:b/>
+        </w:rPr>
+        <w:t>B5:</w:t>
+      </w:r>
+      <w:r>
+        <w:t xml:space="preserve"> C</w:t>
+      </w:r>
+      <w:r>
+        <w:t xml:space="preserve">ập nhật bảng </w:t>
+      </w:r>
+      <w:r>
+        <w:rPr>
+          <w:b/>
+        </w:rPr>
+        <w:t>PHIEUSUCKHOE</w:t>
+      </w:r>
+    </w:p>
+    <w:p>
+      <w:pPr>
+        <w:pStyle w:val="ListParagraph"/>
+        <w:numPr>
+          <w:ilvl w:val="1"/>
+          <w:numId w:val="2"/>
+        </w:numPr>
+      </w:pPr>
+      <w:r>
+        <w:rPr>
+          <w:b/>
+        </w:rPr>
+        <w:t xml:space="preserve">B6: </w:t>
+      </w:r>
+      <w:r>
+        <w:t xml:space="preserve">Thông </w:t>
+      </w:r>
+      <w:r>
+        <w:t>báo cập nhật thành công.</w:t>
+      </w:r>
+    </w:p>
+    <w:p>
+      <w:pPr>
+        <w:pStyle w:val="ListParagraph"/>
+        <w:ind w:left="1080"/>
+        <w:rPr>
+          <w:b/>
+        </w:rPr>
+      </w:pPr>
     </w:p>
     <w:sectPr>
       <w:pgSz w:w="12240" w:h="15840"/>
@@ -378,6 +1267,232 @@
 <file path=word/numbering.xml><?xml version="1.0" encoding="utf-8"?>
 <w:numbering xmlns:wpc="http://schemas.microsoft.com/office/word/2010/wordprocessingCanvas" xmlns:mc="http://schemas.openxmlformats.org/markup-compatibility/2006" xmlns:o="urn:schemas-microsoft-com:office:office" xmlns:r="http://schemas.openxmlformats.org/officeDocument/2006/relationships" xmlns:m="http://schemas.openxmlformats.org/officeDocument/2006/math" xmlns:v="urn:schemas-microsoft-com:vml" xmlns:wp14="http://schemas.microsoft.com/office/word/2010/wordprocessingDrawing" xmlns:wp="http://schemas.openxmlformats.org/drawingml/2006/wordprocessingDrawing" xmlns:w10="urn:schemas-microsoft-com:office:word" xmlns:w="http://schemas.openxmlformats.org/wordprocessingml/2006/main" xmlns:w14="http://schemas.microsoft.com/office/word/2010/wordml" xmlns:wpg="http://schemas.microsoft.com/office/word/2010/wordprocessingGroup" xmlns:wpi="http://schemas.microsoft.com/office/word/2010/wordprocessingInk" xmlns:wne="http://schemas.microsoft.com/office/word/2006/wordml" xmlns:wps="http://schemas.microsoft.com/office/word/2010/wordprocessingShape" mc:Ignorable="w14 wp14">
   <w:abstractNum w:abstractNumId="0">
+    <w:nsid w:val="02B751F7"/>
+    <w:multiLevelType w:val="hybridMultilevel"/>
+    <w:tmpl w:val="8CBC91FE"/>
+    <w:lvl w:ilvl="0" w:tplc="04090003">
+      <w:start w:val="1"/>
+      <w:numFmt w:val="bullet"/>
+      <w:lvlText w:val="o"/>
+      <w:lvlJc w:val="left"/>
+      <w:pPr>
+        <w:ind w:left="1080" w:hanging="360"/>
+      </w:pPr>
+      <w:rPr>
+        <w:rFonts w:ascii="Courier New" w:hAnsi="Courier New" w:cs="Courier New" w:hint="default"/>
+      </w:rPr>
+    </w:lvl>
+    <w:lvl w:ilvl="1" w:tplc="04090003" w:tentative="1">
+      <w:start w:val="1"/>
+      <w:numFmt w:val="bullet"/>
+      <w:lvlText w:val="o"/>
+      <w:lvlJc w:val="left"/>
+      <w:pPr>
+        <w:ind w:left="1800" w:hanging="360"/>
+      </w:pPr>
+      <w:rPr>
+        <w:rFonts w:ascii="Courier New" w:hAnsi="Courier New" w:cs="Courier New" w:hint="default"/>
+      </w:rPr>
+    </w:lvl>
+    <w:lvl w:ilvl="2" w:tplc="04090005" w:tentative="1">
+      <w:start w:val="1"/>
+      <w:numFmt w:val="bullet"/>
+      <w:lvlText w:val=""/>
+      <w:lvlJc w:val="left"/>
+      <w:pPr>
+        <w:ind w:left="2520" w:hanging="360"/>
+      </w:pPr>
+      <w:rPr>
+        <w:rFonts w:ascii="Wingdings" w:hAnsi="Wingdings" w:hint="default"/>
+      </w:rPr>
+    </w:lvl>
+    <w:lvl w:ilvl="3" w:tplc="04090001" w:tentative="1">
+      <w:start w:val="1"/>
+      <w:numFmt w:val="bullet"/>
+      <w:lvlText w:val=""/>
+      <w:lvlJc w:val="left"/>
+      <w:pPr>
+        <w:ind w:left="3240" w:hanging="360"/>
+      </w:pPr>
+      <w:rPr>
+        <w:rFonts w:ascii="Symbol" w:hAnsi="Symbol" w:hint="default"/>
+      </w:rPr>
+    </w:lvl>
+    <w:lvl w:ilvl="4" w:tplc="04090003" w:tentative="1">
+      <w:start w:val="1"/>
+      <w:numFmt w:val="bullet"/>
+      <w:lvlText w:val="o"/>
+      <w:lvlJc w:val="left"/>
+      <w:pPr>
+        <w:ind w:left="3960" w:hanging="360"/>
+      </w:pPr>
+      <w:rPr>
+        <w:rFonts w:ascii="Courier New" w:hAnsi="Courier New" w:cs="Courier New" w:hint="default"/>
+      </w:rPr>
+    </w:lvl>
+    <w:lvl w:ilvl="5" w:tplc="04090005" w:tentative="1">
+      <w:start w:val="1"/>
+      <w:numFmt w:val="bullet"/>
+      <w:lvlText w:val=""/>
+      <w:lvlJc w:val="left"/>
+      <w:pPr>
+        <w:ind w:left="4680" w:hanging="360"/>
+      </w:pPr>
+      <w:rPr>
+        <w:rFonts w:ascii="Wingdings" w:hAnsi="Wingdings" w:hint="default"/>
+      </w:rPr>
+    </w:lvl>
+    <w:lvl w:ilvl="6" w:tplc="04090001" w:tentative="1">
+      <w:start w:val="1"/>
+      <w:numFmt w:val="bullet"/>
+      <w:lvlText w:val=""/>
+      <w:lvlJc w:val="left"/>
+      <w:pPr>
+        <w:ind w:left="5400" w:hanging="360"/>
+      </w:pPr>
+      <w:rPr>
+        <w:rFonts w:ascii="Symbol" w:hAnsi="Symbol" w:hint="default"/>
+      </w:rPr>
+    </w:lvl>
+    <w:lvl w:ilvl="7" w:tplc="04090003" w:tentative="1">
+      <w:start w:val="1"/>
+      <w:numFmt w:val="bullet"/>
+      <w:lvlText w:val="o"/>
+      <w:lvlJc w:val="left"/>
+      <w:pPr>
+        <w:ind w:left="6120" w:hanging="360"/>
+      </w:pPr>
+      <w:rPr>
+        <w:rFonts w:ascii="Courier New" w:hAnsi="Courier New" w:cs="Courier New" w:hint="default"/>
+      </w:rPr>
+    </w:lvl>
+    <w:lvl w:ilvl="8" w:tplc="04090005" w:tentative="1">
+      <w:start w:val="1"/>
+      <w:numFmt w:val="bullet"/>
+      <w:lvlText w:val=""/>
+      <w:lvlJc w:val="left"/>
+      <w:pPr>
+        <w:ind w:left="6840" w:hanging="360"/>
+      </w:pPr>
+      <w:rPr>
+        <w:rFonts w:ascii="Wingdings" w:hAnsi="Wingdings" w:hint="default"/>
+      </w:rPr>
+    </w:lvl>
+  </w:abstractNum>
+  <w:abstractNum w:abstractNumId="1">
+    <w:nsid w:val="4E8F7DE0"/>
+    <w:multiLevelType w:val="hybridMultilevel"/>
+    <w:tmpl w:val="1C788952"/>
+    <w:lvl w:ilvl="0" w:tplc="04090003">
+      <w:start w:val="1"/>
+      <w:numFmt w:val="bullet"/>
+      <w:lvlText w:val="o"/>
+      <w:lvlJc w:val="left"/>
+      <w:pPr>
+        <w:ind w:left="1080" w:hanging="360"/>
+      </w:pPr>
+      <w:rPr>
+        <w:rFonts w:ascii="Courier New" w:hAnsi="Courier New" w:cs="Courier New" w:hint="default"/>
+      </w:rPr>
+    </w:lvl>
+    <w:lvl w:ilvl="1" w:tplc="04090003" w:tentative="1">
+      <w:start w:val="1"/>
+      <w:numFmt w:val="bullet"/>
+      <w:lvlText w:val="o"/>
+      <w:lvlJc w:val="left"/>
+      <w:pPr>
+        <w:ind w:left="1800" w:hanging="360"/>
+      </w:pPr>
+      <w:rPr>
+        <w:rFonts w:ascii="Courier New" w:hAnsi="Courier New" w:cs="Courier New" w:hint="default"/>
+      </w:rPr>
+    </w:lvl>
+    <w:lvl w:ilvl="2" w:tplc="04090005" w:tentative="1">
+      <w:start w:val="1"/>
+      <w:numFmt w:val="bullet"/>
+      <w:lvlText w:val=""/>
+      <w:lvlJc w:val="left"/>
+      <w:pPr>
+        <w:ind w:left="2520" w:hanging="360"/>
+      </w:pPr>
+      <w:rPr>
+        <w:rFonts w:ascii="Wingdings" w:hAnsi="Wingdings" w:hint="default"/>
+      </w:rPr>
+    </w:lvl>
+    <w:lvl w:ilvl="3" w:tplc="04090001" w:tentative="1">
+      <w:start w:val="1"/>
+      <w:numFmt w:val="bullet"/>
+      <w:lvlText w:val=""/>
+      <w:lvlJc w:val="left"/>
+      <w:pPr>
+        <w:ind w:left="3240" w:hanging="360"/>
+      </w:pPr>
+      <w:rPr>
+        <w:rFonts w:ascii="Symbol" w:hAnsi="Symbol" w:hint="default"/>
+      </w:rPr>
+    </w:lvl>
+    <w:lvl w:ilvl="4" w:tplc="04090003" w:tentative="1">
+      <w:start w:val="1"/>
+      <w:numFmt w:val="bullet"/>
+      <w:lvlText w:val="o"/>
+      <w:lvlJc w:val="left"/>
+      <w:pPr>
+        <w:ind w:left="3960" w:hanging="360"/>
+      </w:pPr>
+      <w:rPr>
+        <w:rFonts w:ascii="Courier New" w:hAnsi="Courier New" w:cs="Courier New" w:hint="default"/>
+      </w:rPr>
+    </w:lvl>
+    <w:lvl w:ilvl="5" w:tplc="04090005" w:tentative="1">
+      <w:start w:val="1"/>
+      <w:numFmt w:val="bullet"/>
+      <w:lvlText w:val=""/>
+      <w:lvlJc w:val="left"/>
+      <w:pPr>
+        <w:ind w:left="4680" w:hanging="360"/>
+      </w:pPr>
+      <w:rPr>
+        <w:rFonts w:ascii="Wingdings" w:hAnsi="Wingdings" w:hint="default"/>
+      </w:rPr>
+    </w:lvl>
+    <w:lvl w:ilvl="6" w:tplc="04090001" w:tentative="1">
+      <w:start w:val="1"/>
+      <w:numFmt w:val="bullet"/>
+      <w:lvlText w:val=""/>
+      <w:lvlJc w:val="left"/>
+      <w:pPr>
+        <w:ind w:left="5400" w:hanging="360"/>
+      </w:pPr>
+      <w:rPr>
+        <w:rFonts w:ascii="Symbol" w:hAnsi="Symbol" w:hint="default"/>
+      </w:rPr>
+    </w:lvl>
+    <w:lvl w:ilvl="7" w:tplc="04090003" w:tentative="1">
+      <w:start w:val="1"/>
+      <w:numFmt w:val="bullet"/>
+      <w:lvlText w:val="o"/>
+      <w:lvlJc w:val="left"/>
+      <w:pPr>
+        <w:ind w:left="6120" w:hanging="360"/>
+      </w:pPr>
+      <w:rPr>
+        <w:rFonts w:ascii="Courier New" w:hAnsi="Courier New" w:cs="Courier New" w:hint="default"/>
+      </w:rPr>
+    </w:lvl>
+    <w:lvl w:ilvl="8" w:tplc="04090005" w:tentative="1">
+      <w:start w:val="1"/>
+      <w:numFmt w:val="bullet"/>
+      <w:lvlText w:val=""/>
+      <w:lvlJc w:val="left"/>
+      <w:pPr>
+        <w:ind w:left="6840" w:hanging="360"/>
+      </w:pPr>
+      <w:rPr>
+        <w:rFonts w:ascii="Wingdings" w:hAnsi="Wingdings" w:hint="default"/>
+      </w:rPr>
+    </w:lvl>
+  </w:abstractNum>
+  <w:abstractNum w:abstractNumId="2">
     <w:nsid w:val="59B35F56"/>
     <w:multiLevelType w:val="hybridMultilevel"/>
     <w:tmpl w:val="81365416"/>
@@ -490,7 +1605,7 @@
       </w:rPr>
     </w:lvl>
   </w:abstractNum>
-  <w:abstractNum w:abstractNumId="1">
+  <w:abstractNum w:abstractNumId="3">
     <w:nsid w:val="71A46C5B"/>
     <w:multiLevelType w:val="hybridMultilevel"/>
     <w:tmpl w:val="52B09D30"/>
@@ -518,7 +1633,7 @@
         <w:rFonts w:ascii="Courier New" w:hAnsi="Courier New" w:cs="Courier New" w:hint="default"/>
       </w:rPr>
     </w:lvl>
-    <w:lvl w:ilvl="2" w:tplc="04090005" w:tentative="1">
+    <w:lvl w:ilvl="2" w:tplc="04090005">
       <w:start w:val="1"/>
       <w:numFmt w:val="bullet"/>
       <w:lvlText w:val=""/>
@@ -604,10 +1719,16 @@
     </w:lvl>
   </w:abstractNum>
   <w:num w:numId="1">
-    <w:abstractNumId w:val="0"/>
+    <w:abstractNumId w:val="2"/>
   </w:num>
   <w:num w:numId="2">
+    <w:abstractNumId w:val="3"/>
+  </w:num>
+  <w:num w:numId="3">
     <w:abstractNumId w:val="1"/>
+  </w:num>
+  <w:num w:numId="4">
+    <w:abstractNumId w:val="0"/>
   </w:num>
 </w:numbering>
 </file>
@@ -801,6 +1922,7 @@
   <w:style w:type="character" w:default="1" w:styleId="DefaultParagraphFont">
     <w:name w:val="Default Paragraph Font"/>
     <w:uiPriority w:val="1"/>
+    <w:semiHidden/>
     <w:unhideWhenUsed/>
   </w:style>
   <w:style w:type="table" w:default="1" w:styleId="TableNormal">
@@ -1043,6 +2165,7 @@
   <w:style w:type="character" w:default="1" w:styleId="DefaultParagraphFont">
     <w:name w:val="Default Paragraph Font"/>
     <w:uiPriority w:val="1"/>
+    <w:semiHidden/>
     <w:unhideWhenUsed/>
   </w:style>
   <w:style w:type="table" w:default="1" w:styleId="TableNormal">

</xml_diff>